<commit_message>
Parsing update button added to the interface
</commit_message>
<xml_diff>
--- a/RottenTomatoesClient/RottenTomatoesClient/ReportTemplate.docx
+++ b/RottenTomatoesClient/RottenTomatoesClient/ReportTemplate.docx
@@ -185,23 +185,13 @@
         </w:rPr>
         <w:t>«</w:t>
       </w:r>
-      <w:proofErr w:type="spellStart"/>
       <w:r>
         <w:rPr>
           <w:b/>
           <w:bCs/>
           <w:color w:val="000000" w:themeColor="text1"/>
         </w:rPr>
-        <w:t>Парсинг</w:t>
-      </w:r>
-      <w:proofErr w:type="spellEnd"/>
-      <w:r>
-        <w:rPr>
-          <w:b/>
-          <w:bCs/>
-          <w:color w:val="000000" w:themeColor="text1"/>
-        </w:rPr>
-        <w:t xml:space="preserve"> </w:t>
+        <w:t xml:space="preserve">Парсинг </w:t>
       </w:r>
       <w:r>
         <w:rPr>
@@ -453,7 +443,7 @@
           <w:color w:val="000000" w:themeColor="text1"/>
           <w:szCs w:val="28"/>
         </w:rPr>
-        <w:t>старший преподаватель</w:t>
+        <w:t>ассистент</w:t>
       </w:r>
       <w:r>
         <w:rPr>
@@ -490,21 +480,49 @@
         </w:rPr>
         <w:tab/>
       </w:r>
-      <w:proofErr w:type="spellStart"/>
       <w:r>
         <w:rPr>
           <w:color w:val="000000" w:themeColor="text1"/>
           <w:szCs w:val="28"/>
         </w:rPr>
-        <w:t>Лепустин</w:t>
-      </w:r>
-      <w:proofErr w:type="spellEnd"/>
+        <w:t>Коровкин</w:t>
+      </w:r>
       <w:r>
         <w:rPr>
           <w:color w:val="000000" w:themeColor="text1"/>
           <w:szCs w:val="28"/>
         </w:rPr>
-        <w:t xml:space="preserve"> А. В.</w:t>
+        <w:t xml:space="preserve"> </w:t>
+      </w:r>
+      <w:r>
+        <w:rPr>
+          <w:color w:val="000000" w:themeColor="text1"/>
+          <w:szCs w:val="28"/>
+        </w:rPr>
+        <w:t>В</w:t>
+      </w:r>
+      <w:r>
+        <w:rPr>
+          <w:color w:val="000000" w:themeColor="text1"/>
+          <w:szCs w:val="28"/>
+        </w:rPr>
+        <w:t xml:space="preserve">. </w:t>
+      </w:r>
+      <w:r>
+        <w:rPr>
+          <w:color w:val="000000" w:themeColor="text1"/>
+          <w:szCs w:val="28"/>
+        </w:rPr>
+        <w:t>А</w:t>
+      </w:r>
+      <w:bookmarkStart w:id="1" w:name="_GoBack"/>
+      <w:bookmarkEnd w:id="1"/>
+      <w:r>
+        <w:rPr>
+          <w:color w:val="000000" w:themeColor="text1"/>
+          <w:szCs w:val="28"/>
+        </w:rPr>
+        <w:t>.</w:t>
       </w:r>
     </w:p>
     <w:p>
@@ -617,13 +635,13 @@
           <w:color w:val="000000" w:themeColor="text1"/>
         </w:rPr>
       </w:pPr>
-      <w:bookmarkStart w:id="1" w:name="_Toc82015134"/>
+      <w:bookmarkStart w:id="2" w:name="_Toc82015134"/>
       <w:r>
         <w:br w:type="page"/>
       </w:r>
     </w:p>
     <w:bookmarkEnd w:id="0"/>
-    <w:bookmarkEnd w:id="1"/>
+    <w:bookmarkEnd w:id="2"/>
     <w:p>
       <w:pPr>
         <w:pStyle w:val="18"/>
@@ -644,91 +662,7 @@
         <w:rPr>
           <w:lang w:eastAsia="en-US"/>
         </w:rPr>
-        <w:t xml:space="preserve">Современный мир безусловно связан с технологиями и интернетом, что приводит к обилию информации, доступной для обработки. В данной курсовой работе рассматривается тема </w:t>
-      </w:r>
-      <w:proofErr w:type="spellStart"/>
-      <w:r>
-        <w:rPr>
-          <w:lang w:eastAsia="en-US"/>
-        </w:rPr>
-        <w:t>парсинга</w:t>
-      </w:r>
-      <w:proofErr w:type="spellEnd"/>
-      <w:r>
-        <w:rPr>
-          <w:lang w:eastAsia="en-US"/>
-        </w:rPr>
-        <w:t xml:space="preserve"> сайта </w:t>
-      </w:r>
-      <w:proofErr w:type="spellStart"/>
-      <w:r>
-        <w:rPr>
-          <w:lang w:eastAsia="en-US"/>
-        </w:rPr>
-        <w:t>Rotten</w:t>
-      </w:r>
-      <w:proofErr w:type="spellEnd"/>
-      <w:r>
-        <w:rPr>
-          <w:lang w:eastAsia="en-US"/>
-        </w:rPr>
-        <w:t xml:space="preserve"> </w:t>
-      </w:r>
-      <w:proofErr w:type="spellStart"/>
-      <w:r>
-        <w:rPr>
-          <w:lang w:eastAsia="en-US"/>
-        </w:rPr>
-        <w:t>Tomatoes</w:t>
-      </w:r>
-      <w:proofErr w:type="spellEnd"/>
-      <w:r>
-        <w:rPr>
-          <w:lang w:eastAsia="en-US"/>
-        </w:rPr>
-        <w:t xml:space="preserve">, который является одним из крупнейших и наиболее авторитетных ресурсов в мире кинематографа. Целью данной работы является создание программного модуля для автоматического сбора данных с сайта </w:t>
-      </w:r>
-      <w:proofErr w:type="spellStart"/>
-      <w:r>
-        <w:rPr>
-          <w:lang w:eastAsia="en-US"/>
-        </w:rPr>
-        <w:t>Rotten</w:t>
-      </w:r>
-      <w:proofErr w:type="spellEnd"/>
-      <w:r>
-        <w:rPr>
-          <w:lang w:eastAsia="en-US"/>
-        </w:rPr>
-        <w:t xml:space="preserve"> </w:t>
-      </w:r>
-      <w:proofErr w:type="spellStart"/>
-      <w:r>
-        <w:rPr>
-          <w:lang w:eastAsia="en-US"/>
-        </w:rPr>
-        <w:t>Tomatoes</w:t>
-      </w:r>
-      <w:proofErr w:type="spellEnd"/>
-      <w:r>
-        <w:rPr>
-          <w:lang w:eastAsia="en-US"/>
-        </w:rPr>
-        <w:t xml:space="preserve"> и сохранения их в базу данных. Также будет рассмотрено построение графиков и </w:t>
-      </w:r>
-      <w:proofErr w:type="spellStart"/>
-      <w:r>
-        <w:rPr>
-          <w:lang w:eastAsia="en-US"/>
-        </w:rPr>
-        <w:t>отчетов</w:t>
-      </w:r>
-      <w:proofErr w:type="spellEnd"/>
-      <w:r>
-        <w:rPr>
-          <w:lang w:eastAsia="en-US"/>
-        </w:rPr>
-        <w:t xml:space="preserve"> на основе полученных данных. Данный проект имеет большое практическое значение, так как может быть использован для анализа кинематографического рынка и прогнозирования успеха фильмов.</w:t>
+        <w:t>Современный мир безусловно связан с технологиями и интернетом, что приводит к обилию информации, доступной для обработки. В данной курсовой работе рассматривается тема парсинга сайта Rotten Tomatoes, который является одним из крупнейших и наиболее авторитетных ресурсов в мире кинематографа. Целью данной работы является создание программного модуля для автоматического сбора данных с сайта Rotten Tomatoes и сохранения их в базу данных. Также будет рассмотрено построение графиков и отчетов на основе полученных данных. Данный проект имеет большое практическое значение, так как может быть использован для анализа кинематографического рынка и прогнозирования успеха фильмов.</w:t>
       </w:r>
     </w:p>
     <w:p>
@@ -758,14 +692,12 @@
         </w:rPr>
         <w:t>[</w:t>
       </w:r>
-      <w:proofErr w:type="spellStart"/>
       <w:r>
         <w:rPr>
           <w:lang w:eastAsia="en-US"/>
         </w:rPr>
         <w:t>число_фильмов</w:t>
       </w:r>
-      <w:proofErr w:type="spellEnd"/>
       <w:r>
         <w:rPr>
           <w:lang w:eastAsia="en-US"/>
@@ -798,14 +730,12 @@
         </w:rPr>
         <w:t>[</w:t>
       </w:r>
-      <w:proofErr w:type="spellStart"/>
       <w:r>
         <w:rPr>
           <w:lang w:eastAsia="en-US"/>
         </w:rPr>
         <w:t>число_режиссёров</w:t>
       </w:r>
-      <w:proofErr w:type="spellEnd"/>
       <w:r>
         <w:rPr>
           <w:lang w:eastAsia="en-US"/>
@@ -856,14 +786,12 @@
         </w:rPr>
         <w:t>[</w:t>
       </w:r>
-      <w:proofErr w:type="spellStart"/>
       <w:r>
         <w:rPr>
           <w:lang w:eastAsia="en-US"/>
         </w:rPr>
         <w:t>фильм_критик</w:t>
       </w:r>
-      <w:proofErr w:type="spellEnd"/>
       <w:r>
         <w:rPr>
           <w:lang w:eastAsia="en-US"/>
@@ -882,7 +810,6 @@
         </w:rPr>
         <w:t>[</w:t>
       </w:r>
-      <w:proofErr w:type="spellStart"/>
       <w:r>
         <w:rPr>
           <w:lang w:eastAsia="en-US"/>
@@ -896,7 +823,6 @@
         </w:rPr>
         <w:t>критик</w:t>
       </w:r>
-      <w:proofErr w:type="spellEnd"/>
       <w:r>
         <w:rPr>
           <w:lang w:eastAsia="en-US"/>
@@ -940,14 +866,12 @@
         </w:rPr>
         <w:t>[</w:t>
       </w:r>
-      <w:proofErr w:type="spellStart"/>
       <w:r>
         <w:rPr>
           <w:lang w:eastAsia="en-US"/>
         </w:rPr>
         <w:t>фильм_зритель</w:t>
       </w:r>
-      <w:proofErr w:type="spellEnd"/>
       <w:r>
         <w:rPr>
           <w:lang w:eastAsia="en-US"/>
@@ -966,7 +890,6 @@
         </w:rPr>
         <w:t xml:space="preserve"> [</w:t>
       </w:r>
-      <w:proofErr w:type="spellStart"/>
       <w:r>
         <w:rPr>
           <w:lang w:eastAsia="en-US"/>
@@ -980,7 +903,6 @@
         </w:rPr>
         <w:t>зритель</w:t>
       </w:r>
-      <w:proofErr w:type="spellEnd"/>
       <w:r>
         <w:rPr>
           <w:lang w:eastAsia="en-US"/>
@@ -1037,8 +959,6 @@
         <w:lastRenderedPageBreak/>
         <w:t xml:space="preserve">  </w:t>
       </w:r>
-      <w:bookmarkStart w:id="2" w:name="_GoBack"/>
-      <w:bookmarkEnd w:id="2"/>
     </w:p>
     <w:sectPr>
       <w:footerReference w:type="default" r:id="rId8"/>
@@ -6449,7 +6369,7 @@
 </file>
 
 <file path=customXml/itemProps1.xml><?xml version="1.0" encoding="utf-8"?>
-<ds:datastoreItem xmlns:ds="http://schemas.openxmlformats.org/officeDocument/2006/customXml" ds:itemID="{092B555B-6804-4557-82DF-008D34B9A7B6}">
+<ds:datastoreItem xmlns:ds="http://schemas.openxmlformats.org/officeDocument/2006/customXml" ds:itemID="{407CD634-C89D-434C-BC78-FB0DB1C36644}">
   <ds:schemaRefs>
     <ds:schemaRef ds:uri="http://schemas.openxmlformats.org/officeDocument/2006/bibliography"/>
   </ds:schemaRefs>

</xml_diff>